<commit_message>
Added picture of breadboard which I forgot
</commit_message>
<xml_diff>
--- a/DA3/DOC_DA3.docx
+++ b/DA3/DOC_DA3.docx
@@ -6978,8 +6978,6 @@
       <w:r>
         <w:t xml:space="preserve"> Screen</w:t>
       </w:r>
-      <w:bookmarkStart w:id="0" w:name="_GoBack"/>
-      <w:bookmarkEnd w:id="0"/>
       <w:r>
         <w:t>shot that shows rising and falling temperature from touching sensor with finger</w:t>
       </w:r>
@@ -7032,6 +7030,228 @@
         </w:drawing>
       </w:r>
     </w:p>
+    <w:p>
+      <w:r>
+        <w:lastRenderedPageBreak/>
+        <w:t>BREADBOARD:</w:t>
+      </w:r>
+      <w:r>
+        <w:t xml:space="preserve"> FTDI chip (green), LM34 (yellow)</w:t>
+      </w:r>
+      <w:bookmarkStart w:id="0" w:name="_GoBack"/>
+      <w:bookmarkEnd w:id="0"/>
+    </w:p>
+    <w:p>
+      <w:pPr>
+        <w:rPr>
+          <w:b/>
+        </w:rPr>
+      </w:pPr>
+      <w:r>
+        <w:rPr>
+          <w:b/>
+          <w:noProof/>
+        </w:rPr>
+        <mc:AlternateContent>
+          <mc:Choice Requires="wps">
+            <w:drawing>
+              <wp:anchor distT="0" distB="0" distL="114300" distR="114300" simplePos="0" relativeHeight="251660288" behindDoc="0" locked="0" layoutInCell="1" allowOverlap="1" wp14:anchorId="265C50DF" wp14:editId="319AB35D">
+                <wp:simplePos x="0" y="0"/>
+                <wp:positionH relativeFrom="column">
+                  <wp:posOffset>1543050</wp:posOffset>
+                </wp:positionH>
+                <wp:positionV relativeFrom="paragraph">
+                  <wp:posOffset>248285</wp:posOffset>
+                </wp:positionV>
+                <wp:extent cx="1390650" cy="1190625"/>
+                <wp:effectExtent l="0" t="0" r="19050" b="28575"/>
+                <wp:wrapNone/>
+                <wp:docPr id="9" name="Rectangle 9"/>
+                <wp:cNvGraphicFramePr/>
+                <a:graphic xmlns:a="http://schemas.openxmlformats.org/drawingml/2006/main">
+                  <a:graphicData uri="http://schemas.microsoft.com/office/word/2010/wordprocessingShape">
+                    <wps:wsp>
+                      <wps:cNvSpPr/>
+                      <wps:spPr>
+                        <a:xfrm>
+                          <a:off x="0" y="0"/>
+                          <a:ext cx="1390650" cy="1190625"/>
+                        </a:xfrm>
+                        <a:prstGeom prst="rect">
+                          <a:avLst/>
+                        </a:prstGeom>
+                        <a:noFill/>
+                        <a:ln>
+                          <a:solidFill>
+                            <a:srgbClr val="92D050"/>
+                          </a:solidFill>
+                        </a:ln>
+                      </wps:spPr>
+                      <wps:style>
+                        <a:lnRef idx="2">
+                          <a:schemeClr val="accent1">
+                            <a:shade val="50000"/>
+                          </a:schemeClr>
+                        </a:lnRef>
+                        <a:fillRef idx="1">
+                          <a:schemeClr val="accent1"/>
+                        </a:fillRef>
+                        <a:effectRef idx="0">
+                          <a:schemeClr val="accent1"/>
+                        </a:effectRef>
+                        <a:fontRef idx="minor">
+                          <a:schemeClr val="lt1"/>
+                        </a:fontRef>
+                      </wps:style>
+                      <wps:bodyPr rot="0" spcFirstLastPara="0" vertOverflow="overflow" horzOverflow="overflow" vert="horz" wrap="square" lIns="91440" tIns="45720" rIns="91440" bIns="45720" numCol="1" spcCol="0" rtlCol="0" fromWordArt="0" anchor="ctr" anchorCtr="0" forceAA="0" compatLnSpc="1">
+                        <a:prstTxWarp prst="textNoShape">
+                          <a:avLst/>
+                        </a:prstTxWarp>
+                        <a:noAutofit/>
+                      </wps:bodyPr>
+                    </wps:wsp>
+                  </a:graphicData>
+                </a:graphic>
+              </wp:anchor>
+            </w:drawing>
+          </mc:Choice>
+          <mc:Fallback>
+            <w:pict>
+              <v:rect w14:anchorId="0952CBED" id="Rectangle 9" o:spid="_x0000_s1026" style="position:absolute;margin-left:121.5pt;margin-top:19.55pt;width:109.5pt;height:93.75pt;z-index:251660288;visibility:visible;mso-wrap-style:square;mso-wrap-distance-left:9pt;mso-wrap-distance-top:0;mso-wrap-distance-right:9pt;mso-wrap-distance-bottom:0;mso-position-horizontal:absolute;mso-position-horizontal-relative:text;mso-position-vertical:absolute;mso-position-vertical-relative:text;v-text-anchor:middle" o:gfxdata="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" filled="f" strokecolor="#92d050" strokeweight="2pt"/>
+            </w:pict>
+          </mc:Fallback>
+        </mc:AlternateContent>
+      </w:r>
+      <w:r>
+        <w:rPr>
+          <w:b/>
+          <w:noProof/>
+        </w:rPr>
+        <mc:AlternateContent>
+          <mc:Choice Requires="wps">
+            <w:drawing>
+              <wp:anchor distT="0" distB="0" distL="114300" distR="114300" simplePos="0" relativeHeight="251659264" behindDoc="0" locked="0" layoutInCell="1" allowOverlap="1" wp14:anchorId="3D7C62F5" wp14:editId="4CFE339E">
+                <wp:simplePos x="0" y="0"/>
+                <wp:positionH relativeFrom="column">
+                  <wp:posOffset>4676775</wp:posOffset>
+                </wp:positionH>
+                <wp:positionV relativeFrom="paragraph">
+                  <wp:posOffset>2410460</wp:posOffset>
+                </wp:positionV>
+                <wp:extent cx="657225" cy="647700"/>
+                <wp:effectExtent l="0" t="0" r="28575" b="19050"/>
+                <wp:wrapNone/>
+                <wp:docPr id="8" name="Rectangle 8"/>
+                <wp:cNvGraphicFramePr/>
+                <a:graphic xmlns:a="http://schemas.openxmlformats.org/drawingml/2006/main">
+                  <a:graphicData uri="http://schemas.microsoft.com/office/word/2010/wordprocessingShape">
+                    <wps:wsp>
+                      <wps:cNvSpPr/>
+                      <wps:spPr>
+                        <a:xfrm>
+                          <a:off x="0" y="0"/>
+                          <a:ext cx="657225" cy="647700"/>
+                        </a:xfrm>
+                        <a:prstGeom prst="rect">
+                          <a:avLst/>
+                        </a:prstGeom>
+                        <a:noFill/>
+                        <a:ln>
+                          <a:solidFill>
+                            <a:srgbClr val="FFFF00"/>
+                          </a:solidFill>
+                        </a:ln>
+                      </wps:spPr>
+                      <wps:style>
+                        <a:lnRef idx="2">
+                          <a:schemeClr val="accent1">
+                            <a:shade val="50000"/>
+                          </a:schemeClr>
+                        </a:lnRef>
+                        <a:fillRef idx="1">
+                          <a:schemeClr val="accent1"/>
+                        </a:fillRef>
+                        <a:effectRef idx="0">
+                          <a:schemeClr val="accent1"/>
+                        </a:effectRef>
+                        <a:fontRef idx="minor">
+                          <a:schemeClr val="lt1"/>
+                        </a:fontRef>
+                      </wps:style>
+                      <wps:bodyPr rot="0" spcFirstLastPara="0" vertOverflow="overflow" horzOverflow="overflow" vert="horz" wrap="square" lIns="91440" tIns="45720" rIns="91440" bIns="45720" numCol="1" spcCol="0" rtlCol="0" fromWordArt="0" anchor="ctr" anchorCtr="0" forceAA="0" compatLnSpc="1">
+                        <a:prstTxWarp prst="textNoShape">
+                          <a:avLst/>
+                        </a:prstTxWarp>
+                        <a:noAutofit/>
+                      </wps:bodyPr>
+                    </wps:wsp>
+                  </a:graphicData>
+                </a:graphic>
+              </wp:anchor>
+            </w:drawing>
+          </mc:Choice>
+          <mc:Fallback>
+            <w:pict>
+              <v:rect w14:anchorId="5C63FD5A" id="Rectangle 8" o:spid="_x0000_s1026" style="position:absolute;margin-left:368.25pt;margin-top:189.8pt;width:51.75pt;height:51pt;z-index:251659264;visibility:visible;mso-wrap-style:square;mso-wrap-distance-left:9pt;mso-wrap-distance-top:0;mso-wrap-distance-right:9pt;mso-wrap-distance-bottom:0;mso-position-horizontal:absolute;mso-position-horizontal-relative:text;mso-position-vertical:absolute;mso-position-vertical-relative:text;v-text-anchor:middle" o:gfxdata="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" filled="f" strokecolor="yellow" strokeweight="2pt"/>
+            </w:pict>
+          </mc:Fallback>
+        </mc:AlternateContent>
+      </w:r>
+      <w:r>
+        <w:rPr>
+          <w:b/>
+          <w:noProof/>
+        </w:rPr>
+        <w:drawing>
+          <wp:inline distT="0" distB="0" distL="0" distR="0" wp14:anchorId="3C9ED432" wp14:editId="0B8A4ED8">
+            <wp:extent cx="5943600" cy="4457700"/>
+            <wp:effectExtent l="0" t="0" r="0" b="0"/>
+            <wp:docPr id="7" name="Picture 7"/>
+            <wp:cNvGraphicFramePr>
+              <a:graphicFrameLocks xmlns:a="http://schemas.openxmlformats.org/drawingml/2006/main" noChangeAspect="1"/>
+            </wp:cNvGraphicFramePr>
+            <a:graphic xmlns:a="http://schemas.openxmlformats.org/drawingml/2006/main">
+              <a:graphicData uri="http://schemas.openxmlformats.org/drawingml/2006/picture">
+                <pic:pic xmlns:pic="http://schemas.openxmlformats.org/drawingml/2006/picture">
+                  <pic:nvPicPr>
+                    <pic:cNvPr id="7" name="Breadboard.jpg"/>
+                    <pic:cNvPicPr/>
+                  </pic:nvPicPr>
+                  <pic:blipFill>
+                    <a:blip r:embed="rId10">
+                      <a:extLst>
+                        <a:ext uri="{28A0092B-C50C-407E-A947-70E740481C1C}">
+                          <a14:useLocalDpi xmlns:a14="http://schemas.microsoft.com/office/drawing/2010/main" val="0"/>
+                        </a:ext>
+                      </a:extLst>
+                    </a:blip>
+                    <a:stretch>
+                      <a:fillRect/>
+                    </a:stretch>
+                  </pic:blipFill>
+                  <pic:spPr>
+                    <a:xfrm>
+                      <a:off x="0" y="0"/>
+                      <a:ext cx="5943600" cy="4457700"/>
+                    </a:xfrm>
+                    <a:prstGeom prst="rect">
+                      <a:avLst/>
+                    </a:prstGeom>
+                  </pic:spPr>
+                </pic:pic>
+              </a:graphicData>
+            </a:graphic>
+          </wp:inline>
+        </w:drawing>
+      </w:r>
+    </w:p>
+    <w:p>
+      <w:pPr>
+        <w:rPr>
+          <w:b/>
+        </w:rPr>
+      </w:pPr>
+    </w:p>
     <w:tbl>
       <w:tblPr>
         <w:tblStyle w:val="TableGrid"/>
@@ -7054,7 +7274,6 @@
               <w:pStyle w:val="NoSpacing"/>
             </w:pPr>
             <w:r>
-              <w:lastRenderedPageBreak/>
               <w:t>5</w:t>
             </w:r>
             <w:r>
@@ -7146,7 +7365,7 @@
       <w:pPr>
         <w:pStyle w:val="NoSpacing"/>
       </w:pPr>
-      <w:hyperlink r:id="rId10" w:history="1">
+      <w:hyperlink r:id="rId11" w:history="1">
         <w:r>
           <w:rPr>
             <w:rStyle w:val="Hyperlink"/>

</xml_diff>